<commit_message>
Practica 2 UNIR. Automatizacion de Infraestructura
</commit_message>
<xml_diff>
--- a/Documento Despliegue Practica 2.docx
+++ b/Documento Despliegue Practica 2.docx
@@ -2496,7 +2496,13 @@
         <w:t xml:space="preserve"> una maquina local</w:t>
       </w:r>
       <w:r>
-        <w:t xml:space="preserve"> Linux,</w:t>
+        <w:t xml:space="preserve"> Linux</w:t>
+      </w:r>
+      <w:r>
+        <w:t xml:space="preserve"> (CentOS 8)</w:t>
+      </w:r>
+      <w:r>
+        <w:t>,</w:t>
       </w:r>
       <w:r>
         <w:t xml:space="preserve"> que será desde donde se lancen todas las automatizaciones, tanto </w:t>
@@ -2545,7 +2551,13 @@
         <w:t>verificado en local (maquinas Linux CentOs8</w:t>
       </w:r>
       <w:r>
-        <w:t xml:space="preserve"> virtualizadas con Virtual Box</w:t>
+        <w:t xml:space="preserve"> virtualizadas </w:t>
+      </w:r>
+      <w:r>
+        <w:t xml:space="preserve">localmente </w:t>
+      </w:r>
+      <w:r>
+        <w:t>con Virtual Box</w:t>
       </w:r>
       <w:r>
         <w:t>) como paso previo a su despliegue en Azure.</w:t>
@@ -3455,13 +3467,7 @@
         <w:rPr>
           <w:color w:val="000000"/>
         </w:rPr>
-        <w:t>Se encarga de realizar todas las tareas</w:t>
-      </w:r>
-      <w:r>
-        <w:rPr>
-          <w:color w:val="000000"/>
-        </w:rPr>
-        <w:t xml:space="preserve"> de configuración comunes a todas las máquinas del inventario</w:t>
+        <w:t>Se encarga de realizar todas las tareas de configuración comunes a todas las máquinas del inventario</w:t>
       </w:r>
     </w:p>
     <w:p>
@@ -3514,13 +3520,7 @@
         <w:rPr>
           <w:color w:val="000000"/>
         </w:rPr>
-        <w:t>Se encarga de realizar todas las tareas necesarias para dejan configurado</w:t>
-      </w:r>
-      <w:r>
-        <w:rPr>
-          <w:color w:val="000000"/>
-        </w:rPr>
-        <w:t xml:space="preserve"> un NFS Server</w:t>
+        <w:t>Se encarga de realizar todas las tareas necesarias para dejan configurado un NFS Server</w:t>
       </w:r>
     </w:p>
     <w:p>
@@ -3573,31 +3573,7 @@
         <w:rPr>
           <w:color w:val="000000"/>
         </w:rPr>
-        <w:t xml:space="preserve">Se encarga de realizar todas las tareas </w:t>
-      </w:r>
-      <w:r>
-        <w:rPr>
-          <w:color w:val="000000"/>
-        </w:rPr>
-        <w:t xml:space="preserve">comunes a los </w:t>
-      </w:r>
-      <w:r>
-        <w:rPr>
-          <w:color w:val="000000"/>
-        </w:rPr>
-        <w:t>nodo</w:t>
-      </w:r>
-      <w:r>
-        <w:rPr>
-          <w:color w:val="000000"/>
-        </w:rPr>
-        <w:t>s</w:t>
-      </w:r>
-      <w:r>
-        <w:rPr>
-          <w:color w:val="000000"/>
-        </w:rPr>
-        <w:t xml:space="preserve"> </w:t>
+        <w:t xml:space="preserve">Se encarga de realizar todas las tareas comunes a los nodos </w:t>
       </w:r>
       <w:r>
         <w:rPr>
@@ -3609,13 +3585,7 @@
         <w:rPr>
           <w:color w:val="000000"/>
         </w:rPr>
-        <w:t xml:space="preserve"> y workers</w:t>
-      </w:r>
-      <w:r>
-        <w:rPr>
-          <w:color w:val="000000"/>
-        </w:rPr>
-        <w:t xml:space="preserve"> de un clúster de Kubernetes</w:t>
+        <w:t xml:space="preserve"> y workers de un clúster de Kubernetes</w:t>
       </w:r>
     </w:p>
     <w:p>
@@ -3733,31 +3703,7 @@
         <w:rPr>
           <w:color w:val="000000"/>
         </w:rPr>
-        <w:t>Se encarga de realizar todas las tareas necesarias para dejan configurado el nodo</w:t>
-      </w:r>
-      <w:r>
-        <w:rPr>
-          <w:color w:val="000000"/>
-        </w:rPr>
-        <w:t xml:space="preserve"> / los nodos</w:t>
-      </w:r>
-      <w:r>
-        <w:rPr>
-          <w:color w:val="000000"/>
-        </w:rPr>
-        <w:t xml:space="preserve"> </w:t>
-      </w:r>
-      <w:r>
-        <w:rPr>
-          <w:color w:val="000000"/>
-        </w:rPr>
-        <w:t>worker</w:t>
-      </w:r>
-      <w:r>
-        <w:rPr>
-          <w:color w:val="000000"/>
-        </w:rPr>
-        <w:t xml:space="preserve"> de un clúster de Kubernetes</w:t>
+        <w:t>Se encarga de realizar todas las tareas necesarias para dejan configurado el nodo / los nodos worker de un clúster de Kubernetes</w:t>
       </w:r>
     </w:p>
     <w:p>
@@ -3810,13 +3756,7 @@
         <w:rPr>
           <w:color w:val="000000"/>
         </w:rPr>
-        <w:t>Se encarga de realizar todas las tareas necesarias para</w:t>
-      </w:r>
-      <w:r>
-        <w:rPr>
-          <w:color w:val="000000"/>
-        </w:rPr>
-        <w:t xml:space="preserve"> desplegar una aplicación en el clúster de Kubernetes</w:t>
+        <w:t>Se encarga de realizar todas las tareas necesarias para desplegar una aplicación en el clúster de Kubernetes</w:t>
       </w:r>
     </w:p>
     <w:p>
@@ -4603,11 +4543,20 @@
       <w:pPr>
         <w:widowControl/>
         <w:spacing w:after="200" w:line="276" w:lineRule="auto"/>
-      </w:pPr>
-      <w:r>
+        <w:rPr>
+          <w:u w:val="single"/>
+        </w:rPr>
+      </w:pPr>
+      <w:r>
+        <w:rPr>
+          <w:u w:val="single"/>
+        </w:rPr>
         <w:t>Esta parte, de</w:t>
       </w:r>
       <w:r>
+        <w:rPr>
+          <w:u w:val="single"/>
+        </w:rPr>
         <w:t>bido a un problema en con Calico en Azure, solo se ha podido verificar en local</w:t>
       </w:r>
     </w:p>
@@ -6171,7 +6120,7 @@
         <w:rPr>
           <w:color w:val="000000"/>
         </w:rPr>
-        <w:t xml:space="preserve"> ./repositorioGIT/Practica2UNIR</w:t>
+        <w:t xml:space="preserve"> </w:t>
       </w:r>
     </w:p>
     <w:p>
@@ -13617,15 +13566,6 @@
 </file>
 
 <file path=customXml/item1.xml><?xml version="1.0" encoding="utf-8"?>
-<?mso-contentType ?>
-<FormTemplates xmlns="http://schemas.microsoft.com/sharepoint/v3/contenttype/forms">
-  <Display>DocumentLibraryForm</Display>
-  <Edit>DocumentLibraryForm</Edit>
-  <New>DocumentLibraryForm</New>
-</FormTemplates>
-</file>
-
-<file path=customXml/item2.xml><?xml version="1.0" encoding="utf-8"?>
 <b:Sources xmlns:b="http://schemas.openxmlformats.org/officeDocument/2006/bibliography" xmlns="http://schemas.openxmlformats.org/officeDocument/2006/bibliography" SelectedStyle="\APA.XSL" StyleName="APA">
   <b:Source>
     <b:Tag>Autar</b:Tag>
@@ -13649,7 +13589,22 @@
 </b:Sources>
 </file>
 
+<file path=customXml/item2.xml><?xml version="1.0" encoding="utf-8"?>
+<?mso-contentType ?>
+<FormTemplates xmlns="http://schemas.microsoft.com/sharepoint/v3/contenttype/forms">
+  <Display>DocumentLibraryForm</Display>
+  <Edit>DocumentLibraryForm</Edit>
+  <New>DocumentLibraryForm</New>
+</FormTemplates>
+</file>
+
 <file path=customXml/item3.xml><?xml version="1.0" encoding="utf-8"?>
+<p:properties xmlns:p="http://schemas.microsoft.com/office/2006/metadata/properties" xmlns:xsi="http://www.w3.org/2001/XMLSchema-instance" xmlns:pc="http://schemas.microsoft.com/office/infopath/2007/PartnerControls">
+  <documentManagement/>
+</p:properties>
+</file>
+
+<file path=customXml/item4.xml><?xml version="1.0" encoding="utf-8"?>
 <ct:contentTypeSchema xmlns:ct="http://schemas.microsoft.com/office/2006/metadata/contentType" xmlns:ma="http://schemas.microsoft.com/office/2006/metadata/properties/metaAttributes" ct:_="" ma:_="" ma:contentTypeName="Document" ma:contentTypeID="0x010100F305C7E5E7992645A71EB9F76899E953" ma:contentTypeVersion="12" ma:contentTypeDescription="Create a new document." ma:contentTypeScope="" ma:versionID="d9a18a8d4f6c6fa6064764c15eed8401">
   <xsd:schema xmlns:xsd="http://www.w3.org/2001/XMLSchema" xmlns:xs="http://www.w3.org/2001/XMLSchema" xmlns:p="http://schemas.microsoft.com/office/2006/metadata/properties" xmlns:ns3="75513505-df5c-432b-a7c4-8a87d96884ba" xmlns:ns4="d3d3a2e7-22be-4155-961b-62f3e99b26ae" targetNamespace="http://schemas.microsoft.com/office/2006/metadata/properties" ma:root="true" ma:fieldsID="ef9f22500169147056308103a6cbf150" ns3:_="" ns4:_="">
     <xsd:import namespace="75513505-df5c-432b-a7c4-8a87d96884ba"/>
@@ -13866,13 +13821,15 @@
 </ct:contentTypeSchema>
 </file>
 
-<file path=customXml/item4.xml><?xml version="1.0" encoding="utf-8"?>
-<p:properties xmlns:p="http://schemas.microsoft.com/office/2006/metadata/properties" xmlns:xsi="http://www.w3.org/2001/XMLSchema-instance" xmlns:pc="http://schemas.microsoft.com/office/infopath/2007/PartnerControls">
-  <documentManagement/>
-</p:properties>
+<file path=customXml/itemProps1.xml><?xml version="1.0" encoding="utf-8"?>
+<ds:datastoreItem xmlns:ds="http://schemas.openxmlformats.org/officeDocument/2006/customXml" ds:itemID="{194530C9-1763-4ECC-B7A8-94E7839B710E}">
+  <ds:schemaRefs>
+    <ds:schemaRef ds:uri="http://schemas.openxmlformats.org/officeDocument/2006/bibliography"/>
+  </ds:schemaRefs>
+</ds:datastoreItem>
 </file>
 
-<file path=customXml/itemProps1.xml><?xml version="1.0" encoding="utf-8"?>
+<file path=customXml/itemProps2.xml><?xml version="1.0" encoding="utf-8"?>
 <ds:datastoreItem xmlns:ds="http://schemas.openxmlformats.org/officeDocument/2006/customXml" ds:itemID="{D50CC2F3-4FB8-426C-BD89-83B8C0FC1132}">
   <ds:schemaRefs>
     <ds:schemaRef ds:uri="http://schemas.microsoft.com/sharepoint/v3/contenttype/forms"/>
@@ -13880,15 +13837,16 @@
 </ds:datastoreItem>
 </file>
 
-<file path=customXml/itemProps2.xml><?xml version="1.0" encoding="utf-8"?>
-<ds:datastoreItem xmlns:ds="http://schemas.openxmlformats.org/officeDocument/2006/customXml" ds:itemID="{194530C9-1763-4ECC-B7A8-94E7839B710E}">
+<file path=customXml/itemProps3.xml><?xml version="1.0" encoding="utf-8"?>
+<ds:datastoreItem xmlns:ds="http://schemas.openxmlformats.org/officeDocument/2006/customXml" ds:itemID="{609645A5-CAB9-46F9-B076-C4DEE7B4B93A}">
   <ds:schemaRefs>
-    <ds:schemaRef ds:uri="http://schemas.openxmlformats.org/officeDocument/2006/bibliography"/>
+    <ds:schemaRef ds:uri="http://schemas.microsoft.com/office/2006/metadata/properties"/>
+    <ds:schemaRef ds:uri="http://schemas.microsoft.com/office/infopath/2007/PartnerControls"/>
   </ds:schemaRefs>
 </ds:datastoreItem>
 </file>
 
-<file path=customXml/itemProps3.xml><?xml version="1.0" encoding="utf-8"?>
+<file path=customXml/itemProps4.xml><?xml version="1.0" encoding="utf-8"?>
 <ds:datastoreItem xmlns:ds="http://schemas.openxmlformats.org/officeDocument/2006/customXml" ds:itemID="{6DE2AB4F-59FF-476E-91B4-C08536D2223E}">
   <ds:schemaRefs>
     <ds:schemaRef ds:uri="http://schemas.microsoft.com/office/2006/metadata/contentType"/>
@@ -13905,13 +13863,4 @@
     <ds:schemaRef ds:uri="http://schemas.microsoft.com/internal/obd"/>
   </ds:schemaRefs>
 </ds:datastoreItem>
-</file>
-
-<file path=customXml/itemProps4.xml><?xml version="1.0" encoding="utf-8"?>
-<ds:datastoreItem xmlns:ds="http://schemas.openxmlformats.org/officeDocument/2006/customXml" ds:itemID="{609645A5-CAB9-46F9-B076-C4DEE7B4B93A}">
-  <ds:schemaRefs>
-    <ds:schemaRef ds:uri="http://schemas.microsoft.com/office/2006/metadata/properties"/>
-    <ds:schemaRef ds:uri="http://schemas.microsoft.com/office/infopath/2007/PartnerControls"/>
-  </ds:schemaRefs>
-</ds:datastoreItem>
 </file>
</xml_diff>